<commit_message>
Updating skills and projects in the resume
</commit_message>
<xml_diff>
--- a/tan-portfolio/docs/Resume_Tanmay_Pai.docx
+++ b/tan-portfolio/docs/Resume_Tanmay_Pai.docx
@@ -1,6 +1,6 @@
 
 <file path=word/document.xml><?xml version="1.0" encoding="utf-8"?>
-<w:document xmlns:wpc="http://schemas.microsoft.com/office/word/2010/wordprocessingCanvas" xmlns:mc="http://schemas.openxmlformats.org/markup-compatibility/2006" xmlns:o="urn:schemas-microsoft-com:office:office" xmlns:r="http://schemas.openxmlformats.org/officeDocument/2006/relationships" xmlns:m="http://schemas.openxmlformats.org/officeDocument/2006/math" xmlns:v="urn:schemas-microsoft-com:vml" xmlns:wp14="http://schemas.microsoft.com/office/word/2010/wordprocessingDrawing" xmlns:wp="http://schemas.openxmlformats.org/drawingml/2006/wordprocessingDrawing" xmlns:w10="urn:schemas-microsoft-com:office:word" xmlns:w="http://schemas.openxmlformats.org/wordprocessingml/2006/main" xmlns:w14="http://schemas.microsoft.com/office/word/2010/wordml" xmlns:w15="http://schemas.microsoft.com/office/word/2012/wordml" xmlns:wpg="http://schemas.microsoft.com/office/word/2010/wordprocessingGroup" xmlns:wpi="http://schemas.microsoft.com/office/word/2010/wordprocessingInk" xmlns:wne="http://schemas.microsoft.com/office/word/2006/wordml" xmlns:wps="http://schemas.microsoft.com/office/word/2010/wordprocessingShape" mc:Ignorable="w14 w15 wp14">
+<w:document xmlns:wpc="http://schemas.microsoft.com/office/word/2010/wordprocessingCanvas" xmlns:cx="http://schemas.microsoft.com/office/drawing/2014/chartex" xmlns:cx1="http://schemas.microsoft.com/office/drawing/2015/9/8/chartex" xmlns:cx2="http://schemas.microsoft.com/office/drawing/2015/10/21/chartex" xmlns:cx3="http://schemas.microsoft.com/office/drawing/2016/5/9/chartex" xmlns:cx4="http://schemas.microsoft.com/office/drawing/2016/5/10/chartex" xmlns:cx5="http://schemas.microsoft.com/office/drawing/2016/5/11/chartex" xmlns:mc="http://schemas.openxmlformats.org/markup-compatibility/2006" xmlns:o="urn:schemas-microsoft-com:office:office" xmlns:r="http://schemas.openxmlformats.org/officeDocument/2006/relationships" xmlns:m="http://schemas.openxmlformats.org/officeDocument/2006/math" xmlns:v="urn:schemas-microsoft-com:vml" xmlns:wp14="http://schemas.microsoft.com/office/word/2010/wordprocessingDrawing" xmlns:wp="http://schemas.openxmlformats.org/drawingml/2006/wordprocessingDrawing" xmlns:w10="urn:schemas-microsoft-com:office:word" xmlns:w="http://schemas.openxmlformats.org/wordprocessingml/2006/main" xmlns:w14="http://schemas.microsoft.com/office/word/2010/wordml" xmlns:w15="http://schemas.microsoft.com/office/word/2012/wordml" xmlns:w16se="http://schemas.microsoft.com/office/word/2015/wordml/symex" xmlns:wpg="http://schemas.microsoft.com/office/word/2010/wordprocessingGroup" xmlns:wpi="http://schemas.microsoft.com/office/word/2010/wordprocessingInk" xmlns:wne="http://schemas.microsoft.com/office/word/2006/wordml" xmlns:wps="http://schemas.microsoft.com/office/word/2010/wordprocessingShape" mc:Ignorable="w14 w15 w16se wp14">
   <w:body>
     <w:p>
       <w:pPr>
@@ -863,6 +863,46 @@
         </w:rPr>
         <w:t xml:space="preserve">SS3, JavaScript, </w:t>
       </w:r>
+      <w:r>
+        <w:rPr>
+          <w:rFonts w:ascii="Open Sans" w:hAnsi="Open Sans" w:cs="Open Sans"/>
+          <w:sz w:val="20"/>
+          <w:szCs w:val="20"/>
+        </w:rPr>
+        <w:t>Ang</w:t>
+      </w:r>
+      <w:r>
+        <w:rPr>
+          <w:rFonts w:ascii="Open Sans" w:hAnsi="Open Sans" w:cs="Open Sans"/>
+          <w:sz w:val="20"/>
+          <w:szCs w:val="20"/>
+        </w:rPr>
+        <w:t>u</w:t>
+      </w:r>
+      <w:r>
+        <w:rPr>
+          <w:rFonts w:ascii="Open Sans" w:hAnsi="Open Sans" w:cs="Open Sans"/>
+          <w:sz w:val="20"/>
+          <w:szCs w:val="20"/>
+        </w:rPr>
+        <w:t>larJS</w:t>
+      </w:r>
+      <w:r>
+        <w:rPr>
+          <w:rFonts w:ascii="Open Sans" w:hAnsi="Open Sans" w:cs="Open Sans"/>
+          <w:sz w:val="20"/>
+          <w:szCs w:val="20"/>
+        </w:rPr>
+        <w:t xml:space="preserve">, </w:t>
+      </w:r>
+      <w:r>
+        <w:rPr>
+          <w:rFonts w:ascii="Open Sans" w:hAnsi="Open Sans" w:cs="Open Sans"/>
+          <w:sz w:val="20"/>
+          <w:szCs w:val="20"/>
+        </w:rPr>
+        <w:t xml:space="preserve">Angular, </w:t>
+      </w:r>
       <w:proofErr w:type="spellStart"/>
       <w:r>
         <w:rPr>
@@ -881,39 +921,13 @@
         </w:rPr>
         <w:t xml:space="preserve">, </w:t>
       </w:r>
-      <w:proofErr w:type="spellStart"/>
-      <w:r>
-        <w:rPr>
-          <w:rFonts w:ascii="Open Sans" w:hAnsi="Open Sans" w:cs="Open Sans"/>
-          <w:sz w:val="20"/>
-          <w:szCs w:val="20"/>
-        </w:rPr>
-        <w:t>Ang</w:t>
-      </w:r>
-      <w:r>
-        <w:rPr>
-          <w:rFonts w:ascii="Open Sans" w:hAnsi="Open Sans" w:cs="Open Sans"/>
-          <w:sz w:val="20"/>
-          <w:szCs w:val="20"/>
-        </w:rPr>
-        <w:t>u</w:t>
-      </w:r>
-      <w:r>
-        <w:rPr>
-          <w:rFonts w:ascii="Open Sans" w:hAnsi="Open Sans" w:cs="Open Sans"/>
-          <w:sz w:val="20"/>
-          <w:szCs w:val="20"/>
-        </w:rPr>
-        <w:t>larJS</w:t>
-      </w:r>
-      <w:proofErr w:type="spellEnd"/>
-      <w:r>
-        <w:rPr>
-          <w:rFonts w:ascii="Open Sans" w:hAnsi="Open Sans" w:cs="Open Sans"/>
-          <w:sz w:val="20"/>
-          <w:szCs w:val="20"/>
-        </w:rPr>
-        <w:t>, jQuery</w:t>
+      <w:r>
+        <w:rPr>
+          <w:rFonts w:ascii="Open Sans" w:hAnsi="Open Sans" w:cs="Open Sans"/>
+          <w:sz w:val="20"/>
+          <w:szCs w:val="20"/>
+        </w:rPr>
+        <w:t>jQuery</w:t>
       </w:r>
       <w:r>
         <w:rPr>
@@ -985,7 +999,23 @@
           <w:sz w:val="20"/>
           <w:szCs w:val="20"/>
         </w:rPr>
-        <w:t xml:space="preserve">, Grunt, </w:t>
+        <w:t xml:space="preserve">, </w:t>
+      </w:r>
+      <w:r>
+        <w:rPr>
+          <w:rFonts w:ascii="Open Sans" w:hAnsi="Open Sans" w:cs="Open Sans"/>
+          <w:sz w:val="20"/>
+          <w:szCs w:val="20"/>
+        </w:rPr>
+        <w:t xml:space="preserve">Jasmine, </w:t>
+      </w:r>
+      <w:r>
+        <w:rPr>
+          <w:rFonts w:ascii="Open Sans" w:hAnsi="Open Sans" w:cs="Open Sans"/>
+          <w:sz w:val="20"/>
+          <w:szCs w:val="20"/>
+        </w:rPr>
+        <w:t xml:space="preserve">Grunt, </w:t>
       </w:r>
       <w:r>
         <w:rPr>
@@ -995,7 +1025,6 @@
         </w:rPr>
         <w:t xml:space="preserve">Spring, </w:t>
       </w:r>
-      <w:proofErr w:type="gramStart"/>
       <w:r>
         <w:rPr>
           <w:rFonts w:ascii="Open Sans" w:hAnsi="Open Sans" w:cs="Open Sans"/>
@@ -1004,7 +1033,6 @@
         </w:rPr>
         <w:t>Selenium</w:t>
       </w:r>
-      <w:proofErr w:type="gramEnd"/>
     </w:p>
     <w:p>
       <w:pPr>
@@ -1151,15 +1179,23 @@
           <w:sz w:val="20"/>
           <w:szCs w:val="20"/>
         </w:rPr>
-        <w:t>, Android, UNIX, Linux</w:t>
-      </w:r>
-      <w:r>
-        <w:rPr>
-          <w:rFonts w:ascii="Open Sans" w:hAnsi="Open Sans" w:cs="Open Sans"/>
-          <w:sz w:val="20"/>
-          <w:szCs w:val="20"/>
-        </w:rPr>
-        <w:t>, MAC OSX</w:t>
+        <w:t xml:space="preserve">, </w:t>
+      </w:r>
+      <w:r>
+        <w:rPr>
+          <w:rFonts w:ascii="Open Sans" w:hAnsi="Open Sans" w:cs="Open Sans"/>
+          <w:sz w:val="20"/>
+          <w:szCs w:val="20"/>
+        </w:rPr>
+        <w:t xml:space="preserve">Linux, UNIX, Android, </w:t>
+      </w:r>
+      <w:r>
+        <w:rPr>
+          <w:rFonts w:ascii="Open Sans" w:hAnsi="Open Sans" w:cs="Open Sans"/>
+          <w:sz w:val="20"/>
+          <w:szCs w:val="20"/>
+        </w:rPr>
+        <w:t>MAC OSX</w:t>
       </w:r>
       <w:r>
         <w:rPr>
@@ -1169,6 +1205,7 @@
         </w:rPr>
         <w:br/>
       </w:r>
+      <w:proofErr w:type="spellStart"/>
       <w:r>
         <w:rPr>
           <w:rFonts w:ascii="Open Sans Semibold" w:hAnsi="Open Sans Semibold" w:cs="Open Sans Semibold"/>
@@ -1185,6 +1222,7 @@
         </w:rPr>
         <w:t>s</w:t>
       </w:r>
+      <w:proofErr w:type="spellEnd"/>
       <w:r>
         <w:rPr>
           <w:rFonts w:ascii="Open Sans" w:hAnsi="Open Sans" w:cs="Open Sans"/>
@@ -1277,25 +1315,7 @@
           <w:sz w:val="20"/>
           <w:szCs w:val="20"/>
         </w:rPr>
-        <w:t xml:space="preserve">, </w:t>
-      </w:r>
-      <w:proofErr w:type="gramStart"/>
-      <w:r>
-        <w:rPr>
-          <w:rFonts w:ascii="Open Sans" w:hAnsi="Open Sans" w:cs="Open Sans"/>
-          <w:sz w:val="20"/>
-          <w:szCs w:val="20"/>
-        </w:rPr>
-        <w:t>Adobe</w:t>
-      </w:r>
-      <w:proofErr w:type="gramEnd"/>
-      <w:r>
-        <w:rPr>
-          <w:rFonts w:ascii="Open Sans" w:hAnsi="Open Sans" w:cs="Open Sans"/>
-          <w:sz w:val="20"/>
-          <w:szCs w:val="20"/>
-        </w:rPr>
-        <w:t xml:space="preserve"> Photoshop</w:t>
+        <w:t>, Adobe Photoshop</w:t>
       </w:r>
     </w:p>
     <w:p>
@@ -1750,8 +1770,6 @@
         </w:rPr>
         <w:t xml:space="preserve">the UP framework </w:t>
       </w:r>
-      <w:bookmarkStart w:id="0" w:name="_GoBack"/>
-      <w:bookmarkEnd w:id="0"/>
       <w:r>
         <w:rPr>
           <w:rFonts w:ascii="Open Sans" w:hAnsi="Open Sans" w:cs="Open Sans"/>
@@ -1760,16 +1778,14 @@
         </w:rPr>
         <w:t xml:space="preserve">using </w:t>
       </w:r>
-      <w:proofErr w:type="spellStart"/>
-      <w:r>
-        <w:rPr>
-          <w:rFonts w:ascii="Open Sans" w:hAnsi="Open Sans" w:cs="Open Sans"/>
-          <w:sz w:val="20"/>
-          <w:szCs w:val="20"/>
-        </w:rPr>
-        <w:t>AngularJS</w:t>
-      </w:r>
-      <w:proofErr w:type="spellEnd"/>
+      <w:r>
+        <w:rPr>
+          <w:rFonts w:ascii="Open Sans" w:hAnsi="Open Sans" w:cs="Open Sans"/>
+          <w:sz w:val="20"/>
+          <w:szCs w:val="20"/>
+        </w:rPr>
+        <w:t>Angular</w:t>
+      </w:r>
       <w:r>
         <w:rPr>
           <w:rFonts w:ascii="Open Sans" w:hAnsi="Open Sans" w:cs="Open Sans"/>
@@ -2794,15 +2810,15 @@
           <w:szCs w:val="20"/>
         </w:rPr>
         <w:tab/>
-        <w:t xml:space="preserve">      </w:t>
-      </w:r>
-      <w:r>
-        <w:rPr>
-          <w:rFonts w:ascii="Open Sans" w:hAnsi="Open Sans" w:cs="Open Sans"/>
-          <w:sz w:val="20"/>
-          <w:szCs w:val="20"/>
-        </w:rPr>
-        <w:t>May 2016 – Present</w:t>
+        <w:t xml:space="preserve">    </w:t>
+      </w:r>
+      <w:r>
+        <w:rPr>
+          <w:rFonts w:ascii="Open Sans" w:hAnsi="Open Sans" w:cs="Open Sans"/>
+          <w:sz w:val="20"/>
+          <w:szCs w:val="20"/>
+        </w:rPr>
+        <w:t>May 2016 – July 2017</w:t>
       </w:r>
     </w:p>
     <w:p>
@@ -2827,8 +2843,18 @@
           <w:sz w:val="20"/>
           <w:szCs w:val="20"/>
         </w:rPr>
-        <w:t xml:space="preserve">Optimized UI performance on the Payments Detail screen by improving the rendering time by 90% </w:t>
-      </w:r>
+        <w:t xml:space="preserve">Created UI chart widgets that can be added to a dashboard using AngularJS and </w:t>
+      </w:r>
+      <w:proofErr w:type="spellStart"/>
+      <w:r>
+        <w:rPr>
+          <w:rFonts w:ascii="Open Sans" w:hAnsi="Open Sans" w:cs="Open Sans"/>
+          <w:sz w:val="20"/>
+          <w:szCs w:val="20"/>
+        </w:rPr>
+        <w:t>Highcharts</w:t>
+      </w:r>
+      <w:proofErr w:type="spellEnd"/>
     </w:p>
     <w:p>
       <w:pPr>
@@ -2852,36 +2878,8 @@
           <w:sz w:val="20"/>
           <w:szCs w:val="20"/>
         </w:rPr>
-        <w:t xml:space="preserve">Created UI chart widgets that can be added to a dashboard using </w:t>
-      </w:r>
-      <w:proofErr w:type="spellStart"/>
-      <w:r>
-        <w:rPr>
-          <w:rFonts w:ascii="Open Sans" w:hAnsi="Open Sans" w:cs="Open Sans"/>
-          <w:sz w:val="20"/>
-          <w:szCs w:val="20"/>
-        </w:rPr>
-        <w:t>AngularJS</w:t>
-      </w:r>
-      <w:proofErr w:type="spellEnd"/>
-      <w:r>
-        <w:rPr>
-          <w:rFonts w:ascii="Open Sans" w:hAnsi="Open Sans" w:cs="Open Sans"/>
-          <w:sz w:val="20"/>
-          <w:szCs w:val="20"/>
-        </w:rPr>
-        <w:t xml:space="preserve"> and </w:t>
-      </w:r>
-      <w:proofErr w:type="spellStart"/>
-      <w:r>
-        <w:rPr>
-          <w:rFonts w:ascii="Open Sans" w:hAnsi="Open Sans" w:cs="Open Sans"/>
-          <w:sz w:val="20"/>
-          <w:szCs w:val="20"/>
-        </w:rPr>
-        <w:t>Highcharts</w:t>
-      </w:r>
-      <w:proofErr w:type="spellEnd"/>
+        <w:t xml:space="preserve">Optimized UI performance on the Payments Detail screen by improving the rendering time by 90% </w:t>
+      </w:r>
     </w:p>
     <w:p>
       <w:pPr>
@@ -2906,7 +2904,7 @@
           <w:sz w:val="20"/>
           <w:szCs w:val="20"/>
         </w:rPr>
-        <w:t>Utilizing</w:t>
+        <w:t>Utilized</w:t>
       </w:r>
       <w:r>
         <w:rPr>
@@ -3193,18 +3191,8 @@
           <w:sz w:val="20"/>
           <w:szCs w:val="20"/>
         </w:rPr>
-        <w:t xml:space="preserve">Created a proof of concept to implement theming in APSF using SASS through </w:t>
-      </w:r>
-      <w:proofErr w:type="spellStart"/>
-      <w:r>
-        <w:rPr>
-          <w:rFonts w:ascii="Open Sans" w:hAnsi="Open Sans" w:cs="Open Sans"/>
-          <w:sz w:val="20"/>
-          <w:szCs w:val="20"/>
-        </w:rPr>
-        <w:t>ExtJS</w:t>
-      </w:r>
-      <w:proofErr w:type="spellEnd"/>
+        <w:t>Led the drive towards the adoption of SASS to implement theming and branding for the framework</w:t>
+      </w:r>
     </w:p>
     <w:p>
       <w:pPr>
@@ -3229,7 +3217,17 @@
           <w:sz w:val="20"/>
           <w:szCs w:val="20"/>
         </w:rPr>
-        <w:t>Transitioning to</w:t>
+        <w:t>Transitioning</w:t>
+      </w:r>
+      <w:bookmarkStart w:id="0" w:name="_GoBack"/>
+      <w:bookmarkEnd w:id="0"/>
+      <w:r>
+        <w:rPr>
+          <w:rFonts w:ascii="Open Sans" w:hAnsi="Open Sans" w:cs="Open Sans"/>
+          <w:sz w:val="20"/>
+          <w:szCs w:val="20"/>
+        </w:rPr>
+        <w:t xml:space="preserve"> to</w:t>
       </w:r>
       <w:r>
         <w:rPr>
@@ -3509,7 +3507,7 @@
 </file>
 
 <file path=word/endnotes.xml><?xml version="1.0" encoding="utf-8"?>
-<w:endnotes xmlns:wpc="http://schemas.microsoft.com/office/word/2010/wordprocessingCanvas" xmlns:mc="http://schemas.openxmlformats.org/markup-compatibility/2006" xmlns:o="urn:schemas-microsoft-com:office:office" xmlns:r="http://schemas.openxmlformats.org/officeDocument/2006/relationships" xmlns:m="http://schemas.openxmlformats.org/officeDocument/2006/math" xmlns:v="urn:schemas-microsoft-com:vml" xmlns:wp14="http://schemas.microsoft.com/office/word/2010/wordprocessingDrawing" xmlns:wp="http://schemas.openxmlformats.org/drawingml/2006/wordprocessingDrawing" xmlns:w10="urn:schemas-microsoft-com:office:word" xmlns:w="http://schemas.openxmlformats.org/wordprocessingml/2006/main" xmlns:w14="http://schemas.microsoft.com/office/word/2010/wordml" xmlns:w15="http://schemas.microsoft.com/office/word/2012/wordml" xmlns:wpg="http://schemas.microsoft.com/office/word/2010/wordprocessingGroup" xmlns:wpi="http://schemas.microsoft.com/office/word/2010/wordprocessingInk" xmlns:wne="http://schemas.microsoft.com/office/word/2006/wordml" xmlns:wps="http://schemas.microsoft.com/office/word/2010/wordprocessingShape" mc:Ignorable="w14 w15 wp14">
+<w:endnotes xmlns:wpc="http://schemas.microsoft.com/office/word/2010/wordprocessingCanvas" xmlns:cx="http://schemas.microsoft.com/office/drawing/2014/chartex" xmlns:cx1="http://schemas.microsoft.com/office/drawing/2015/9/8/chartex" xmlns:cx2="http://schemas.microsoft.com/office/drawing/2015/10/21/chartex" xmlns:cx3="http://schemas.microsoft.com/office/drawing/2016/5/9/chartex" xmlns:cx4="http://schemas.microsoft.com/office/drawing/2016/5/10/chartex" xmlns:cx5="http://schemas.microsoft.com/office/drawing/2016/5/11/chartex" xmlns:mc="http://schemas.openxmlformats.org/markup-compatibility/2006" xmlns:o="urn:schemas-microsoft-com:office:office" xmlns:r="http://schemas.openxmlformats.org/officeDocument/2006/relationships" xmlns:m="http://schemas.openxmlformats.org/officeDocument/2006/math" xmlns:v="urn:schemas-microsoft-com:vml" xmlns:wp14="http://schemas.microsoft.com/office/word/2010/wordprocessingDrawing" xmlns:wp="http://schemas.openxmlformats.org/drawingml/2006/wordprocessingDrawing" xmlns:w10="urn:schemas-microsoft-com:office:word" xmlns:w="http://schemas.openxmlformats.org/wordprocessingml/2006/main" xmlns:w14="http://schemas.microsoft.com/office/word/2010/wordml" xmlns:w15="http://schemas.microsoft.com/office/word/2012/wordml" xmlns:w16se="http://schemas.microsoft.com/office/word/2015/wordml/symex" xmlns:wpg="http://schemas.microsoft.com/office/word/2010/wordprocessingGroup" xmlns:wpi="http://schemas.microsoft.com/office/word/2010/wordprocessingInk" xmlns:wne="http://schemas.microsoft.com/office/word/2006/wordml" xmlns:wps="http://schemas.microsoft.com/office/word/2010/wordprocessingShape" mc:Ignorable="w14 w15 w16se wp14">
   <w:endnote w:type="separator" w:id="-1">
     <w:p>
       <w:pPr>
@@ -3534,7 +3532,7 @@
 </file>
 
 <file path=word/footer1.xml><?xml version="1.0" encoding="utf-8"?>
-<w:ftr xmlns:wpc="http://schemas.microsoft.com/office/word/2010/wordprocessingCanvas" xmlns:mc="http://schemas.openxmlformats.org/markup-compatibility/2006" xmlns:o="urn:schemas-microsoft-com:office:office" xmlns:r="http://schemas.openxmlformats.org/officeDocument/2006/relationships" xmlns:m="http://schemas.openxmlformats.org/officeDocument/2006/math" xmlns:v="urn:schemas-microsoft-com:vml" xmlns:wp14="http://schemas.microsoft.com/office/word/2010/wordprocessingDrawing" xmlns:wp="http://schemas.openxmlformats.org/drawingml/2006/wordprocessingDrawing" xmlns:w10="urn:schemas-microsoft-com:office:word" xmlns:w="http://schemas.openxmlformats.org/wordprocessingml/2006/main" xmlns:w14="http://schemas.microsoft.com/office/word/2010/wordml" xmlns:w15="http://schemas.microsoft.com/office/word/2012/wordml" xmlns:wpg="http://schemas.microsoft.com/office/word/2010/wordprocessingGroup" xmlns:wpi="http://schemas.microsoft.com/office/word/2010/wordprocessingInk" xmlns:wne="http://schemas.microsoft.com/office/word/2006/wordml" xmlns:wps="http://schemas.microsoft.com/office/word/2010/wordprocessingShape" mc:Ignorable="w14 w15 wp14">
+<w:ftr xmlns:wpc="http://schemas.microsoft.com/office/word/2010/wordprocessingCanvas" xmlns:cx="http://schemas.microsoft.com/office/drawing/2014/chartex" xmlns:cx1="http://schemas.microsoft.com/office/drawing/2015/9/8/chartex" xmlns:cx2="http://schemas.microsoft.com/office/drawing/2015/10/21/chartex" xmlns:cx3="http://schemas.microsoft.com/office/drawing/2016/5/9/chartex" xmlns:cx4="http://schemas.microsoft.com/office/drawing/2016/5/10/chartex" xmlns:cx5="http://schemas.microsoft.com/office/drawing/2016/5/11/chartex" xmlns:mc="http://schemas.openxmlformats.org/markup-compatibility/2006" xmlns:o="urn:schemas-microsoft-com:office:office" xmlns:r="http://schemas.openxmlformats.org/officeDocument/2006/relationships" xmlns:m="http://schemas.openxmlformats.org/officeDocument/2006/math" xmlns:v="urn:schemas-microsoft-com:vml" xmlns:wp14="http://schemas.microsoft.com/office/word/2010/wordprocessingDrawing" xmlns:wp="http://schemas.openxmlformats.org/drawingml/2006/wordprocessingDrawing" xmlns:w10="urn:schemas-microsoft-com:office:word" xmlns:w="http://schemas.openxmlformats.org/wordprocessingml/2006/main" xmlns:w14="http://schemas.microsoft.com/office/word/2010/wordml" xmlns:w15="http://schemas.microsoft.com/office/word/2012/wordml" xmlns:w16se="http://schemas.microsoft.com/office/word/2015/wordml/symex" xmlns:wpg="http://schemas.microsoft.com/office/word/2010/wordprocessingGroup" xmlns:wpi="http://schemas.microsoft.com/office/word/2010/wordprocessingInk" xmlns:wne="http://schemas.microsoft.com/office/word/2006/wordml" xmlns:wps="http://schemas.microsoft.com/office/word/2010/wordprocessingShape" mc:Ignorable="w14 w15 w16se wp14">
   <w:p>
     <w:pPr>
       <w:pStyle w:val="Footer"/>
@@ -3566,7 +3564,7 @@
 </file>
 
 <file path=word/footnotes.xml><?xml version="1.0" encoding="utf-8"?>
-<w:footnotes xmlns:wpc="http://schemas.microsoft.com/office/word/2010/wordprocessingCanvas" xmlns:mc="http://schemas.openxmlformats.org/markup-compatibility/2006" xmlns:o="urn:schemas-microsoft-com:office:office" xmlns:r="http://schemas.openxmlformats.org/officeDocument/2006/relationships" xmlns:m="http://schemas.openxmlformats.org/officeDocument/2006/math" xmlns:v="urn:schemas-microsoft-com:vml" xmlns:wp14="http://schemas.microsoft.com/office/word/2010/wordprocessingDrawing" xmlns:wp="http://schemas.openxmlformats.org/drawingml/2006/wordprocessingDrawing" xmlns:w10="urn:schemas-microsoft-com:office:word" xmlns:w="http://schemas.openxmlformats.org/wordprocessingml/2006/main" xmlns:w14="http://schemas.microsoft.com/office/word/2010/wordml" xmlns:w15="http://schemas.microsoft.com/office/word/2012/wordml" xmlns:wpg="http://schemas.microsoft.com/office/word/2010/wordprocessingGroup" xmlns:wpi="http://schemas.microsoft.com/office/word/2010/wordprocessingInk" xmlns:wne="http://schemas.microsoft.com/office/word/2006/wordml" xmlns:wps="http://schemas.microsoft.com/office/word/2010/wordprocessingShape" mc:Ignorable="w14 w15 wp14">
+<w:footnotes xmlns:wpc="http://schemas.microsoft.com/office/word/2010/wordprocessingCanvas" xmlns:cx="http://schemas.microsoft.com/office/drawing/2014/chartex" xmlns:cx1="http://schemas.microsoft.com/office/drawing/2015/9/8/chartex" xmlns:cx2="http://schemas.microsoft.com/office/drawing/2015/10/21/chartex" xmlns:cx3="http://schemas.microsoft.com/office/drawing/2016/5/9/chartex" xmlns:cx4="http://schemas.microsoft.com/office/drawing/2016/5/10/chartex" xmlns:cx5="http://schemas.microsoft.com/office/drawing/2016/5/11/chartex" xmlns:mc="http://schemas.openxmlformats.org/markup-compatibility/2006" xmlns:o="urn:schemas-microsoft-com:office:office" xmlns:r="http://schemas.openxmlformats.org/officeDocument/2006/relationships" xmlns:m="http://schemas.openxmlformats.org/officeDocument/2006/math" xmlns:v="urn:schemas-microsoft-com:vml" xmlns:wp14="http://schemas.microsoft.com/office/word/2010/wordprocessingDrawing" xmlns:wp="http://schemas.openxmlformats.org/drawingml/2006/wordprocessingDrawing" xmlns:w10="urn:schemas-microsoft-com:office:word" xmlns:w="http://schemas.openxmlformats.org/wordprocessingml/2006/main" xmlns:w14="http://schemas.microsoft.com/office/word/2010/wordml" xmlns:w15="http://schemas.microsoft.com/office/word/2012/wordml" xmlns:w16se="http://schemas.microsoft.com/office/word/2015/wordml/symex" xmlns:wpg="http://schemas.microsoft.com/office/word/2010/wordprocessingGroup" xmlns:wpi="http://schemas.microsoft.com/office/word/2010/wordprocessingInk" xmlns:wne="http://schemas.microsoft.com/office/word/2006/wordml" xmlns:wps="http://schemas.microsoft.com/office/word/2010/wordprocessingShape" mc:Ignorable="w14 w15 w16se wp14">
   <w:footnote w:type="separator" w:id="-1">
     <w:p>
       <w:pPr>
@@ -3591,8 +3589,8 @@
 </file>
 
 <file path=word/numbering.xml><?xml version="1.0" encoding="utf-8"?>
-<w:numbering xmlns:wpc="http://schemas.microsoft.com/office/word/2010/wordprocessingCanvas" xmlns:mc="http://schemas.openxmlformats.org/markup-compatibility/2006" xmlns:o="urn:schemas-microsoft-com:office:office" xmlns:r="http://schemas.openxmlformats.org/officeDocument/2006/relationships" xmlns:m="http://schemas.openxmlformats.org/officeDocument/2006/math" xmlns:v="urn:schemas-microsoft-com:vml" xmlns:wp14="http://schemas.microsoft.com/office/word/2010/wordprocessingDrawing" xmlns:wp="http://schemas.openxmlformats.org/drawingml/2006/wordprocessingDrawing" xmlns:w10="urn:schemas-microsoft-com:office:word" xmlns:w="http://schemas.openxmlformats.org/wordprocessingml/2006/main" xmlns:w14="http://schemas.microsoft.com/office/word/2010/wordml" xmlns:w15="http://schemas.microsoft.com/office/word/2012/wordml" xmlns:wpg="http://schemas.microsoft.com/office/word/2010/wordprocessingGroup" xmlns:wpi="http://schemas.microsoft.com/office/word/2010/wordprocessingInk" xmlns:wne="http://schemas.microsoft.com/office/word/2006/wordml" xmlns:wps="http://schemas.microsoft.com/office/word/2010/wordprocessingShape" mc:Ignorable="w14 w15 wp14">
-  <w:abstractNum w:abstractNumId="0">
+<w:numbering xmlns:wpc="http://schemas.microsoft.com/office/word/2010/wordprocessingCanvas" xmlns:cx="http://schemas.microsoft.com/office/drawing/2014/chartex" xmlns:cx1="http://schemas.microsoft.com/office/drawing/2015/9/8/chartex" xmlns:cx2="http://schemas.microsoft.com/office/drawing/2015/10/21/chartex" xmlns:cx3="http://schemas.microsoft.com/office/drawing/2016/5/9/chartex" xmlns:cx4="http://schemas.microsoft.com/office/drawing/2016/5/10/chartex" xmlns:cx5="http://schemas.microsoft.com/office/drawing/2016/5/11/chartex" xmlns:mc="http://schemas.openxmlformats.org/markup-compatibility/2006" xmlns:o="urn:schemas-microsoft-com:office:office" xmlns:r="http://schemas.openxmlformats.org/officeDocument/2006/relationships" xmlns:m="http://schemas.openxmlformats.org/officeDocument/2006/math" xmlns:v="urn:schemas-microsoft-com:vml" xmlns:wp14="http://schemas.microsoft.com/office/word/2010/wordprocessingDrawing" xmlns:wp="http://schemas.openxmlformats.org/drawingml/2006/wordprocessingDrawing" xmlns:w10="urn:schemas-microsoft-com:office:word" xmlns:w="http://schemas.openxmlformats.org/wordprocessingml/2006/main" xmlns:w14="http://schemas.microsoft.com/office/word/2010/wordml" xmlns:w15="http://schemas.microsoft.com/office/word/2012/wordml" xmlns:w16se="http://schemas.microsoft.com/office/word/2015/wordml/symex" xmlns:wpg="http://schemas.microsoft.com/office/word/2010/wordprocessingGroup" xmlns:wpi="http://schemas.microsoft.com/office/word/2010/wordprocessingInk" xmlns:wne="http://schemas.microsoft.com/office/word/2006/wordml" xmlns:wps="http://schemas.microsoft.com/office/word/2010/wordprocessingShape" mc:Ignorable="w14 w15 w16se wp14">
+  <w:abstractNum w:abstractNumId="0" w15:restartNumberingAfterBreak="0">
     <w:nsid w:val="0D0F195B"/>
     <w:multiLevelType w:val="hybridMultilevel"/>
     <w:tmpl w:val="D03E7278"/>
@@ -3705,7 +3703,7 @@
       </w:rPr>
     </w:lvl>
   </w:abstractNum>
-  <w:abstractNum w:abstractNumId="1">
+  <w:abstractNum w:abstractNumId="1" w15:restartNumberingAfterBreak="0">
     <w:nsid w:val="13C35F33"/>
     <w:multiLevelType w:val="hybridMultilevel"/>
     <w:tmpl w:val="F036C6D4"/>
@@ -3818,7 +3816,7 @@
       </w:rPr>
     </w:lvl>
   </w:abstractNum>
-  <w:abstractNum w:abstractNumId="2">
+  <w:abstractNum w:abstractNumId="2" w15:restartNumberingAfterBreak="0">
     <w:nsid w:val="1D1F7345"/>
     <w:multiLevelType w:val="hybridMultilevel"/>
     <w:tmpl w:val="D4C067E0"/>
@@ -3931,7 +3929,7 @@
       </w:rPr>
     </w:lvl>
   </w:abstractNum>
-  <w:abstractNum w:abstractNumId="3">
+  <w:abstractNum w:abstractNumId="3" w15:restartNumberingAfterBreak="0">
     <w:nsid w:val="21014D3D"/>
     <w:multiLevelType w:val="hybridMultilevel"/>
     <w:tmpl w:val="B3A2E97E"/>
@@ -4044,7 +4042,7 @@
       </w:rPr>
     </w:lvl>
   </w:abstractNum>
-  <w:abstractNum w:abstractNumId="4">
+  <w:abstractNum w:abstractNumId="4" w15:restartNumberingAfterBreak="0">
     <w:nsid w:val="210A32B6"/>
     <w:multiLevelType w:val="hybridMultilevel"/>
     <w:tmpl w:val="5B78989C"/>
@@ -4157,7 +4155,7 @@
       </w:rPr>
     </w:lvl>
   </w:abstractNum>
-  <w:abstractNum w:abstractNumId="5">
+  <w:abstractNum w:abstractNumId="5" w15:restartNumberingAfterBreak="0">
     <w:nsid w:val="299E3CD5"/>
     <w:multiLevelType w:val="hybridMultilevel"/>
     <w:tmpl w:val="D8DA9A66"/>
@@ -4270,7 +4268,7 @@
       </w:rPr>
     </w:lvl>
   </w:abstractNum>
-  <w:abstractNum w:abstractNumId="6">
+  <w:abstractNum w:abstractNumId="6" w15:restartNumberingAfterBreak="0">
     <w:nsid w:val="2B145A68"/>
     <w:multiLevelType w:val="hybridMultilevel"/>
     <w:tmpl w:val="73A04A2E"/>
@@ -4383,7 +4381,7 @@
       </w:rPr>
     </w:lvl>
   </w:abstractNum>
-  <w:abstractNum w:abstractNumId="7">
+  <w:abstractNum w:abstractNumId="7" w15:restartNumberingAfterBreak="0">
     <w:nsid w:val="4ACB0D0D"/>
     <w:multiLevelType w:val="hybridMultilevel"/>
     <w:tmpl w:val="C81443AC"/>
@@ -4496,7 +4494,7 @@
       </w:rPr>
     </w:lvl>
   </w:abstractNum>
-  <w:abstractNum w:abstractNumId="8">
+  <w:abstractNum w:abstractNumId="8" w15:restartNumberingAfterBreak="0">
     <w:nsid w:val="4F8F6F5A"/>
     <w:multiLevelType w:val="hybridMultilevel"/>
     <w:tmpl w:val="56DA4DF6"/>
@@ -4636,7 +4634,7 @@
       </w:rPr>
     </w:lvl>
   </w:abstractNum>
-  <w:abstractNum w:abstractNumId="9">
+  <w:abstractNum w:abstractNumId="9" w15:restartNumberingAfterBreak="0">
     <w:nsid w:val="50186E19"/>
     <w:multiLevelType w:val="hybridMultilevel"/>
     <w:tmpl w:val="E318AD52"/>
@@ -4749,7 +4747,7 @@
       </w:rPr>
     </w:lvl>
   </w:abstractNum>
-  <w:abstractNum w:abstractNumId="10">
+  <w:abstractNum w:abstractNumId="10" w15:restartNumberingAfterBreak="0">
     <w:nsid w:val="5BF50484"/>
     <w:multiLevelType w:val="hybridMultilevel"/>
     <w:tmpl w:val="DBF02552"/>
@@ -4862,7 +4860,7 @@
       </w:rPr>
     </w:lvl>
   </w:abstractNum>
-  <w:abstractNum w:abstractNumId="11">
+  <w:abstractNum w:abstractNumId="11" w15:restartNumberingAfterBreak="0">
     <w:nsid w:val="781044E0"/>
     <w:multiLevelType w:val="hybridMultilevel"/>
     <w:tmpl w:val="23609B54"/>
@@ -4975,7 +4973,7 @@
       </w:rPr>
     </w:lvl>
   </w:abstractNum>
-  <w:abstractNum w:abstractNumId="12">
+  <w:abstractNum w:abstractNumId="12" w15:restartNumberingAfterBreak="0">
     <w:nsid w:val="7C727208"/>
     <w:multiLevelType w:val="hybridMultilevel"/>
     <w:tmpl w:val="D54C7804"/>
@@ -5131,7 +5129,7 @@
 </file>
 
 <file path=word/styles.xml><?xml version="1.0" encoding="utf-8"?>
-<w:styles xmlns:mc="http://schemas.openxmlformats.org/markup-compatibility/2006" xmlns:r="http://schemas.openxmlformats.org/officeDocument/2006/relationships" xmlns:w="http://schemas.openxmlformats.org/wordprocessingml/2006/main" xmlns:w14="http://schemas.microsoft.com/office/word/2010/wordml" xmlns:w15="http://schemas.microsoft.com/office/word/2012/wordml" mc:Ignorable="w14 w15">
+<w:styles xmlns:mc="http://schemas.openxmlformats.org/markup-compatibility/2006" xmlns:r="http://schemas.openxmlformats.org/officeDocument/2006/relationships" xmlns:w="http://schemas.openxmlformats.org/wordprocessingml/2006/main" xmlns:w14="http://schemas.microsoft.com/office/word/2010/wordml" xmlns:w15="http://schemas.microsoft.com/office/word/2012/wordml" xmlns:w16se="http://schemas.microsoft.com/office/word/2015/wordml/symex" mc:Ignorable="w14 w15 w16se">
   <w:docDefaults>
     <w:rPrDefault>
       <w:rPr>
@@ -5141,7 +5139,7 @@
     </w:rPrDefault>
     <w:pPrDefault/>
   </w:docDefaults>
-  <w:latentStyles w:defLockedState="0" w:defUIPriority="99" w:defSemiHidden="0" w:defUnhideWhenUsed="0" w:defQFormat="0" w:count="371">
+  <w:latentStyles w:defLockedState="0" w:defUIPriority="99" w:defSemiHidden="0" w:defUnhideWhenUsed="0" w:defQFormat="0" w:count="374">
     <w:lsdException w:name="Normal" w:uiPriority="0" w:qFormat="1"/>
     <w:lsdException w:name="heading 1" w:uiPriority="9" w:qFormat="1"/>
     <w:lsdException w:name="heading 2" w:semiHidden="1" w:uiPriority="9" w:unhideWhenUsed="1" w:qFormat="1"/>
@@ -5247,7 +5245,6 @@
     <w:lsdException w:name="HTML Sample" w:semiHidden="1" w:unhideWhenUsed="1"/>
     <w:lsdException w:name="HTML Typewriter" w:semiHidden="1" w:unhideWhenUsed="1"/>
     <w:lsdException w:name="HTML Variable" w:semiHidden="1" w:unhideWhenUsed="1"/>
-    <w:lsdException w:name="Normal Table" w:semiHidden="1" w:unhideWhenUsed="1"/>
     <w:lsdException w:name="annotation subject" w:semiHidden="1" w:unhideWhenUsed="1"/>
     <w:lsdException w:name="No List" w:semiHidden="1" w:unhideWhenUsed="1"/>
     <w:lsdException w:name="Outline List 1" w:semiHidden="1" w:unhideWhenUsed="1"/>
@@ -5292,7 +5289,6 @@
     <w:lsdException w:name="Table Professional" w:semiHidden="1" w:unhideWhenUsed="1"/>
     <w:lsdException w:name="Table Subtle 1" w:semiHidden="1" w:unhideWhenUsed="1"/>
     <w:lsdException w:name="Table Subtle 2" w:semiHidden="1" w:unhideWhenUsed="1"/>
-    <w:lsdException w:name="Table Web 1" w:semiHidden="1" w:unhideWhenUsed="1"/>
     <w:lsdException w:name="Table Web 2" w:semiHidden="1" w:unhideWhenUsed="1"/>
     <w:lsdException w:name="Table Web 3" w:semiHidden="1" w:unhideWhenUsed="1"/>
     <w:lsdException w:name="Balloon Text" w:semiHidden="1" w:unhideWhenUsed="1"/>
@@ -5513,6 +5509,9 @@
     <w:lsdException w:name="List Table 5 Dark Accent 6" w:uiPriority="50"/>
     <w:lsdException w:name="List Table 6 Colorful Accent 6" w:uiPriority="51"/>
     <w:lsdException w:name="List Table 7 Colorful Accent 6" w:uiPriority="52"/>
+    <w:lsdException w:name="Mention" w:semiHidden="1" w:unhideWhenUsed="1"/>
+    <w:lsdException w:name="Smart Hyperlink" w:semiHidden="1" w:unhideWhenUsed="1"/>
+    <w:lsdException w:name="Hashtag" w:semiHidden="1" w:unhideWhenUsed="1"/>
   </w:latentStyles>
   <w:style w:type="paragraph" w:default="1" w:styleId="Normal">
     <w:name w:val="Normal"/>
@@ -5934,7 +5933,7 @@
 </file>
 
 <file path=customXml/itemProps1.xml><?xml version="1.0" encoding="utf-8"?>
-<ds:datastoreItem xmlns:ds="http://schemas.openxmlformats.org/officeDocument/2006/customXml" ds:itemID="{3077BB37-775A-4B73-AF7F-4605B89CCF37}">
+<ds:datastoreItem xmlns:ds="http://schemas.openxmlformats.org/officeDocument/2006/customXml" ds:itemID="{9D7E1F15-CDE2-4510-9F2B-F854D073FFF6}">
   <ds:schemaRefs>
     <ds:schemaRef ds:uri="http://schemas.openxmlformats.org/officeDocument/2006/bibliography"/>
   </ds:schemaRefs>

</xml_diff>